<commit_message>
Update Link de plataforma
</commit_message>
<xml_diff>
--- a/1 RedTeam/Bootcamp ReadTeam.docx
+++ b/1 RedTeam/Bootcamp ReadTeam.docx
@@ -36,7 +36,7 @@
           <w:rFonts w:hint="default"/>
           <w:lang w:val="en-US"/>
         </w:rPr>
-        <w:t xml:space="preserve">Clase 1: </w:t>
+        <w:t xml:space="preserve">Plataforma: </w:t>
       </w:r>
       <w:r>
         <w:rPr>
@@ -50,7 +50,7 @@
           <w:rFonts w:hint="default"/>
           <w:lang w:val="en-US"/>
         </w:rPr>
-        <w:instrText xml:space="preserve"> HYPERLINK "https://youtu.be/g6IXeA_dALo" </w:instrText>
+        <w:instrText xml:space="preserve"> HYPERLINK "https://capacitacionusach.activemoodle.com/my/" </w:instrText>
       </w:r>
       <w:r>
         <w:rPr>
@@ -65,7 +65,7 @@
           <w:rFonts w:hint="default"/>
           <w:lang w:val="en-US"/>
         </w:rPr>
-        <w:t>https://youtu.be/g6IXeA_dALo</w:t>
+        <w:t>https://capacitacionusach.activemoodle.com/my/</w:t>
       </w:r>
       <w:r>
         <w:rPr>
@@ -73,80 +73,6 @@
           <w:lang w:val="en-US"/>
         </w:rPr>
         <w:fldChar w:fldCharType="end"/>
-      </w:r>
-    </w:p>
-    <w:p>
-      <w:pPr>
-        <w:rPr>
-          <w:rFonts w:hint="default"/>
-          <w:lang w:val="en-US"/>
-        </w:rPr>
-      </w:pPr>
-    </w:p>
-    <w:p>
-      <w:pPr>
-        <w:rPr>
-          <w:rFonts w:hint="default"/>
-          <w:lang w:val="en-US"/>
-        </w:rPr>
-      </w:pPr>
-      <w:r>
-        <w:rPr>
-          <w:rFonts w:hint="default"/>
-          <w:lang w:val="en-US"/>
-        </w:rPr>
-        <w:t xml:space="preserve">Herramienta -&gt; GHIDRA: </w:t>
-      </w:r>
-      <w:r>
-        <w:rPr>
-          <w:rFonts w:hint="default"/>
-          <w:lang w:val="en-US"/>
-        </w:rPr>
-        <w:fldChar w:fldCharType="begin"/>
-      </w:r>
-      <w:r>
-        <w:rPr>
-          <w:rFonts w:hint="default"/>
-          <w:lang w:val="en-US"/>
-        </w:rPr>
-        <w:instrText xml:space="preserve"> HYPERLINK "https://ghidra-sre.org/" </w:instrText>
-      </w:r>
-      <w:r>
-        <w:rPr>
-          <w:rFonts w:hint="default"/>
-          <w:lang w:val="en-US"/>
-        </w:rPr>
-        <w:fldChar w:fldCharType="separate"/>
-      </w:r>
-      <w:r>
-        <w:rPr>
-          <w:rStyle w:val="4"/>
-          <w:rFonts w:hint="default"/>
-          <w:lang w:val="en-US"/>
-        </w:rPr>
-        <w:t>https://ghidra-sre.org/</w:t>
-      </w:r>
-      <w:r>
-        <w:rPr>
-          <w:rFonts w:hint="default"/>
-          <w:lang w:val="en-US"/>
-        </w:rPr>
-        <w:fldChar w:fldCharType="end"/>
-      </w:r>
-    </w:p>
-    <w:p>
-      <w:pPr>
-        <w:rPr>
-          <w:rFonts w:hint="default"/>
-          <w:lang w:val="en-US"/>
-        </w:rPr>
-      </w:pPr>
-      <w:r>
-        <w:rPr>
-          <w:rFonts w:hint="default"/>
-          <w:lang w:val="en-US"/>
-        </w:rPr>
-        <w:t>-&gt; Es necesario instalar Java -&gt; Linux:  sudo apt install openjdk  ||  sudo apt install -y open-16-jdk</w:t>
       </w:r>
       <w:bookmarkStart w:id="0" w:name="_GoBack"/>
       <w:bookmarkEnd w:id="0"/>
@@ -171,6 +97,139 @@
           <w:rFonts w:hint="default"/>
           <w:lang w:val="en-US"/>
         </w:rPr>
+        <w:t xml:space="preserve">Clase 1: </w:t>
+      </w:r>
+      <w:r>
+        <w:rPr>
+          <w:rFonts w:hint="default"/>
+          <w:lang w:val="en-US"/>
+        </w:rPr>
+        <w:fldChar w:fldCharType="begin"/>
+      </w:r>
+      <w:r>
+        <w:rPr>
+          <w:rFonts w:hint="default"/>
+          <w:lang w:val="en-US"/>
+        </w:rPr>
+        <w:instrText xml:space="preserve"> HYPERLINK "https://youtu.be/g6IXeA_dALo" </w:instrText>
+      </w:r>
+      <w:r>
+        <w:rPr>
+          <w:rFonts w:hint="default"/>
+          <w:lang w:val="en-US"/>
+        </w:rPr>
+        <w:fldChar w:fldCharType="separate"/>
+      </w:r>
+      <w:r>
+        <w:rPr>
+          <w:rStyle w:val="4"/>
+          <w:rFonts w:hint="default"/>
+          <w:lang w:val="en-US"/>
+        </w:rPr>
+        <w:t>https://youtu.be/g6IXeA_dALo</w:t>
+      </w:r>
+      <w:r>
+        <w:rPr>
+          <w:rFonts w:hint="default"/>
+          <w:lang w:val="en-US"/>
+        </w:rPr>
+        <w:fldChar w:fldCharType="end"/>
+      </w:r>
+    </w:p>
+    <w:p>
+      <w:pPr>
+        <w:rPr>
+          <w:rFonts w:hint="default"/>
+          <w:lang w:val="en-US"/>
+        </w:rPr>
+      </w:pPr>
+    </w:p>
+    <w:p>
+      <w:pPr>
+        <w:rPr>
+          <w:rFonts w:hint="default"/>
+          <w:lang w:val="en-US"/>
+        </w:rPr>
+      </w:pPr>
+      <w:r>
+        <w:rPr>
+          <w:rFonts w:hint="default"/>
+          <w:lang w:val="en-US"/>
+        </w:rPr>
+        <w:t xml:space="preserve">Herramienta -&gt; GHIDRA: </w:t>
+      </w:r>
+      <w:r>
+        <w:rPr>
+          <w:rFonts w:hint="default"/>
+          <w:lang w:val="en-US"/>
+        </w:rPr>
+        <w:fldChar w:fldCharType="begin"/>
+      </w:r>
+      <w:r>
+        <w:rPr>
+          <w:rFonts w:hint="default"/>
+          <w:lang w:val="en-US"/>
+        </w:rPr>
+        <w:instrText xml:space="preserve"> HYPERLINK "https://ghidra-sre.org/" </w:instrText>
+      </w:r>
+      <w:r>
+        <w:rPr>
+          <w:rFonts w:hint="default"/>
+          <w:lang w:val="en-US"/>
+        </w:rPr>
+        <w:fldChar w:fldCharType="separate"/>
+      </w:r>
+      <w:r>
+        <w:rPr>
+          <w:rStyle w:val="4"/>
+          <w:rFonts w:hint="default"/>
+          <w:lang w:val="en-US"/>
+        </w:rPr>
+        <w:t>https://ghidra-sre.org/</w:t>
+      </w:r>
+      <w:r>
+        <w:rPr>
+          <w:rFonts w:hint="default"/>
+          <w:lang w:val="en-US"/>
+        </w:rPr>
+        <w:fldChar w:fldCharType="end"/>
+      </w:r>
+    </w:p>
+    <w:p>
+      <w:pPr>
+        <w:rPr>
+          <w:rFonts w:hint="default"/>
+          <w:lang w:val="en-US"/>
+        </w:rPr>
+      </w:pPr>
+      <w:r>
+        <w:rPr>
+          <w:rFonts w:hint="default"/>
+          <w:lang w:val="en-US"/>
+        </w:rPr>
+        <w:t>-&gt; Es necesario instalar Java -&gt; Linux:  sudo apt install openjdk  ||  sudo apt install -y open-16-jdk</w:t>
+      </w:r>
+    </w:p>
+    <w:p>
+      <w:pPr>
+        <w:rPr>
+          <w:rFonts w:hint="default"/>
+          <w:lang w:val="en-US"/>
+        </w:rPr>
+      </w:pPr>
+    </w:p>
+    <w:p>
+      <w:pPr>
+        <w:rPr>
+          <w:rFonts w:hint="default"/>
+          <w:lang w:val="en-US"/>
+        </w:rPr>
+      </w:pPr>
+      <w:r>
+        <w:rPr>
+          <w:rFonts w:hint="default"/>
+          <w:lang w:val="en-US"/>
+        </w:rPr>
         <w:t>Analisis de Malware</w:t>
       </w:r>
     </w:p>
@@ -210,6 +269,12 @@
           <w:lang w:val="en-US"/>
         </w:rPr>
         <w:tab/>
+      </w:r>
+      <w:r>
+        <w:rPr>
+          <w:rFonts w:hint="default"/>
+          <w:lang w:val="en-US"/>
+        </w:rPr>
         <w:t>Subirlo a plataforma como VirusTotal (?</w:t>
       </w:r>
     </w:p>
@@ -371,7 +436,7 @@
     <w:lsdException w:qFormat="1" w:unhideWhenUsed="0" w:uiPriority="0" w:semiHidden="0" w:name="Title"/>
     <w:lsdException w:unhideWhenUsed="0" w:uiPriority="0" w:semiHidden="0" w:name="Closing"/>
     <w:lsdException w:unhideWhenUsed="0" w:uiPriority="0" w:semiHidden="0" w:name="Signature"/>
-    <w:lsdException w:unhideWhenUsed="0" w:uiPriority="0" w:name="Default Paragraph Font"/>
+    <w:lsdException w:qFormat="1" w:unhideWhenUsed="0" w:uiPriority="0" w:name="Default Paragraph Font"/>
     <w:lsdException w:unhideWhenUsed="0" w:uiPriority="0" w:semiHidden="0" w:name="Body Text"/>
     <w:lsdException w:unhideWhenUsed="0" w:uiPriority="0" w:semiHidden="0" w:name="Body Text Indent"/>
     <w:lsdException w:unhideWhenUsed="0" w:uiPriority="0" w:semiHidden="0" w:name="List Continue"/>
@@ -409,7 +474,7 @@
     <w:lsdException w:unhideWhenUsed="0" w:uiPriority="0" w:semiHidden="0" w:name="HTML Sample"/>
     <w:lsdException w:unhideWhenUsed="0" w:uiPriority="0" w:semiHidden="0" w:name="HTML Typewriter"/>
     <w:lsdException w:unhideWhenUsed="0" w:uiPriority="0" w:semiHidden="0" w:name="HTML Variable"/>
-    <w:lsdException w:unhideWhenUsed="0" w:uiPriority="0" w:name="Normal Table"/>
+    <w:lsdException w:qFormat="1" w:unhideWhenUsed="0" w:uiPriority="0" w:name="Normal Table"/>
     <w:lsdException w:unhideWhenUsed="0" w:uiPriority="0" w:semiHidden="0" w:name="annotation subject"/>
     <w:lsdException w:unhideWhenUsed="0" w:uiPriority="0" w:semiHidden="0" w:name="Table Simple 1"/>
     <w:lsdException w:unhideWhenUsed="0" w:uiPriority="0" w:semiHidden="0" w:name="Table Simple 2"/>
@@ -567,11 +632,13 @@
   <w:style w:type="character" w:default="1" w:styleId="2">
     <w:name w:val="Default Paragraph Font"/>
     <w:semiHidden/>
+    <w:qFormat/>
     <w:uiPriority w:val="0"/>
   </w:style>
   <w:style w:type="table" w:default="1" w:styleId="3">
     <w:name w:val="Normal Table"/>
     <w:semiHidden/>
+    <w:qFormat/>
     <w:uiPriority w:val="0"/>
     <w:tblPr>
       <w:tblCellMar>

</xml_diff>

<commit_message>
Update Clase 1 Parte 2
</commit_message>
<xml_diff>
--- a/1 RedTeam/Bootcamp ReadTeam.docx
+++ b/1 RedTeam/Bootcamp ReadTeam.docx
@@ -281,9 +281,8 @@
         </w:rPr>
         <w:t>Run Ghidra -&gt;</w:t>
       </w:r>
-      <w:bookmarkStart w:id="0" w:name="_GoBack"/>
-      <w:bookmarkEnd w:id="0"/>
-    </w:p>
+    </w:p>
+    <w:p/>
     <w:p>
       <w:pPr>
         <w:rPr>
@@ -294,8 +293,8 @@
       <w:r>
         <w:drawing>
           <wp:inline distT="0" distB="0" distL="114300" distR="114300">
-            <wp:extent cx="6358890" cy="1609090"/>
-            <wp:effectExtent l="0" t="0" r="3810" b="10160"/>
+            <wp:extent cx="6358890" cy="274955"/>
+            <wp:effectExtent l="0" t="0" r="3810" b="10795"/>
             <wp:docPr id="7" name="Picture 6"/>
             <wp:cNvGraphicFramePr>
               <a:graphicFrameLocks xmlns:a="http://schemas.openxmlformats.org/drawingml/2006/main" noChangeAspect="1"/>
@@ -311,7 +310,7 @@
                   </pic:nvPicPr>
                   <pic:blipFill>
                     <a:blip r:embed="rId4"/>
-                    <a:srcRect l="13866" t="28761" r="26096" b="44232"/>
+                    <a:srcRect l="13866" t="47370" r="26096" b="48016"/>
                     <a:stretch>
                       <a:fillRect/>
                     </a:stretch>
@@ -319,7 +318,7 @@
                   <pic:spPr>
                     <a:xfrm>
                       <a:off x="0" y="0"/>
-                      <a:ext cx="6358890" cy="1609090"/>
+                      <a:ext cx="6358890" cy="274955"/>
                     </a:xfrm>
                     <a:prstGeom prst="rect">
                       <a:avLst/>
@@ -770,7 +769,10 @@
         </w:drawing>
       </w:r>
     </w:p>
-    <w:p/>
+    <w:p>
+      <w:bookmarkStart w:id="0" w:name="_GoBack"/>
+      <w:bookmarkEnd w:id="0"/>
+    </w:p>
     <w:p/>
     <w:p/>
     <w:p/>

</xml_diff>